<commit_message>
Edit and and notes
</commit_message>
<xml_diff>
--- a/Instructions with pictures2(2015).docx
+++ b/Instructions with pictures2(2015).docx
@@ -3284,6 +3284,12 @@
       </w:tr>
     </w:tbl>
     <w:p/>
+    <w:p>
+      <w:r>
+        <w:br w:type="page"/>
+      </w:r>
+    </w:p>
+    <w:p/>
     <w:p/>
     <w:p>
       <w:pPr>
@@ -3388,10 +3394,10 @@
                   <v:path o:extrusionok="f" gradientshapeok="t" o:connecttype="rect"/>
                   <o:lock v:ext="edit" aspectratio="t"/>
                 </v:shapetype>
-                <v:shape id="_x0000_i1025" type="#_x0000_t75" style="width:114.75pt;height:32.45pt" o:ole="">
+                <v:shape id="_x0000_i1025" type="#_x0000_t75" style="width:114.75pt;height:32.25pt" o:ole="">
                   <v:imagedata r:id="rId6" o:title=""/>
                 </v:shape>
-                <o:OLEObject Type="Embed" ProgID="PBrush" ShapeID="_x0000_i1025" DrawAspect="Content" ObjectID="_1538481788" r:id="rId7"/>
+                <o:OLEObject Type="Embed" ProgID="PBrush" ShapeID="_x0000_i1025" DrawAspect="Content" ObjectID="_1538904979" r:id="rId7"/>
               </w:object>
             </w:r>
           </w:p>
@@ -3507,10 +3513,10 @@
                 <w:szCs w:val="22"/>
               </w:rPr>
               <w:object w:dxaOrig="1665" w:dyaOrig="900">
-                <v:shape id="_x0000_i1026" type="#_x0000_t75" style="width:83.1pt;height:29.25pt" o:ole="">
+                <v:shape id="_x0000_i1026" type="#_x0000_t75" style="width:83.25pt;height:29.25pt" o:ole="">
                   <v:imagedata r:id="rId8" o:title=""/>
                 </v:shape>
-                <o:OLEObject Type="Embed" ProgID="PBrush" ShapeID="_x0000_i1026" DrawAspect="Content" ObjectID="_1538481789" r:id="rId9"/>
+                <o:OLEObject Type="Embed" ProgID="PBrush" ShapeID="_x0000_i1026" DrawAspect="Content" ObjectID="_1538904980" r:id="rId9"/>
               </w:object>
             </w:r>
           </w:p>
@@ -3626,10 +3632,10 @@
                 <w:szCs w:val="22"/>
               </w:rPr>
               <w:object w:dxaOrig="1575" w:dyaOrig="1155">
-                <v:shape id="_x0000_i1027" type="#_x0000_t75" style="width:62.5pt;height:35.6pt" o:ole="">
+                <v:shape id="_x0000_i1027" type="#_x0000_t75" style="width:62.25pt;height:35.25pt" o:ole="">
                   <v:imagedata r:id="rId10" o:title=""/>
                 </v:shape>
-                <o:OLEObject Type="Embed" ProgID="PBrush" ShapeID="_x0000_i1027" DrawAspect="Content" ObjectID="_1538481790" r:id="rId11"/>
+                <o:OLEObject Type="Embed" ProgID="PBrush" ShapeID="_x0000_i1027" DrawAspect="Content" ObjectID="_1538904981" r:id="rId11"/>
               </w:object>
             </w:r>
           </w:p>
@@ -3750,10 +3756,10 @@
                 <w:szCs w:val="22"/>
               </w:rPr>
               <w:object w:dxaOrig="2175" w:dyaOrig="900">
-                <v:shape id="_x0000_i1028" type="#_x0000_t75" style="width:108.4pt;height:36.4pt" o:ole="">
+                <v:shape id="_x0000_i1028" type="#_x0000_t75" style="width:108.75pt;height:36.75pt" o:ole="">
                   <v:imagedata r:id="rId12" o:title=""/>
                 </v:shape>
-                <o:OLEObject Type="Embed" ProgID="PBrush" ShapeID="_x0000_i1028" DrawAspect="Content" ObjectID="_1538481791" r:id="rId13"/>
+                <o:OLEObject Type="Embed" ProgID="PBrush" ShapeID="_x0000_i1028" DrawAspect="Content" ObjectID="_1538904982" r:id="rId13"/>
               </w:object>
             </w:r>
           </w:p>
@@ -3869,10 +3875,10 @@
                 <w:szCs w:val="22"/>
               </w:rPr>
               <w:object w:dxaOrig="1200" w:dyaOrig="930">
-                <v:shape id="_x0000_i1029" type="#_x0000_t75" style="width:48.25pt;height:30.85pt" o:ole="">
+                <v:shape id="_x0000_i1029" type="#_x0000_t75" style="width:48pt;height:30.75pt" o:ole="">
                   <v:imagedata r:id="rId14" o:title=""/>
                 </v:shape>
-                <o:OLEObject Type="Embed" ProgID="PBrush" ShapeID="_x0000_i1029" DrawAspect="Content" ObjectID="_1538481792" r:id="rId15"/>
+                <o:OLEObject Type="Embed" ProgID="PBrush" ShapeID="_x0000_i1029" DrawAspect="Content" ObjectID="_1538904983" r:id="rId15"/>
               </w:object>
             </w:r>
           </w:p>
@@ -3988,10 +3994,10 @@
                 <w:szCs w:val="22"/>
               </w:rPr>
               <w:object w:dxaOrig="1425" w:dyaOrig="1140">
-                <v:shape id="_x0000_i1030" type="#_x0000_t75" style="width:53pt;height:32.45pt" o:ole="">
+                <v:shape id="_x0000_i1030" type="#_x0000_t75" style="width:53.25pt;height:32.25pt" o:ole="">
                   <v:imagedata r:id="rId16" o:title=""/>
                 </v:shape>
-                <o:OLEObject Type="Embed" ProgID="PBrush" ShapeID="_x0000_i1030" DrawAspect="Content" ObjectID="_1538481793" r:id="rId17"/>
+                <o:OLEObject Type="Embed" ProgID="PBrush" ShapeID="_x0000_i1030" DrawAspect="Content" ObjectID="_1538904984" r:id="rId17"/>
               </w:object>
             </w:r>
           </w:p>
@@ -4109,10 +4115,10 @@
                 <w:szCs w:val="22"/>
               </w:rPr>
               <w:object w:dxaOrig="1275" w:dyaOrig="1275">
-                <v:shape id="_x0000_i1031" type="#_x0000_t75" style="width:48.25pt;height:31.65pt" o:ole="">
+                <v:shape id="_x0000_i1031" type="#_x0000_t75" style="width:48pt;height:31.5pt" o:ole="">
                   <v:imagedata r:id="rId18" o:title=""/>
                 </v:shape>
-                <o:OLEObject Type="Embed" ProgID="PBrush" ShapeID="_x0000_i1031" DrawAspect="Content" ObjectID="_1538481794" r:id="rId19"/>
+                <o:OLEObject Type="Embed" ProgID="PBrush" ShapeID="_x0000_i1031" DrawAspect="Content" ObjectID="_1538904985" r:id="rId19"/>
               </w:object>
             </w:r>
           </w:p>
@@ -4782,8 +4788,16 @@
                     <w:rPr>
                       <w:i/>
                     </w:rPr>
-                    <w:t>Part A</w:t>
+                    <w:t xml:space="preserve">Part </w:t>
                   </w:r>
+                  <w:proofErr w:type="gramStart"/>
+                  <w:r>
+                    <w:rPr>
+                      <w:i/>
+                    </w:rPr>
+                    <w:t>A</w:t>
+                  </w:r>
+                  <w:proofErr w:type="gramEnd"/>
                   <w:r>
                     <w:t xml:space="preserve"> </w:t>
                   </w:r>
@@ -4899,52 +4913,57 @@
           <w:p>
             <w:pPr>
               <w:ind w:left="404"/>
+            </w:pPr>
+            <w:r>
+              <w:t>Note:</w:t>
+            </w:r>
+            <w:r>
+              <w:t xml:space="preserve"> </w:t>
+            </w:r>
+            <w:r>
+              <w:t xml:space="preserve">The Floats of the plane is shaped like the letter </w:t>
+            </w:r>
+            <w:r>
+              <w:t>“</w:t>
+            </w:r>
+            <w:r>
+              <w:t>H</w:t>
+            </w:r>
+            <w:r>
+              <w:t>”</w:t>
+            </w:r>
+            <w:r>
+              <w:t xml:space="preserve"> as shown in the </w:t>
+            </w:r>
+            <w:r>
+              <w:rPr>
+                <w:b/>
+              </w:rPr>
+              <w:t>F</w:t>
+            </w:r>
+            <w:r>
+              <w:rPr>
+                <w:b/>
+              </w:rPr>
+              <w:t>igure</w:t>
+            </w:r>
+            <w:r>
+              <w:rPr>
+                <w:b/>
+              </w:rPr>
+              <w:t xml:space="preserve"> 1</w:t>
+            </w:r>
+            <w:r>
+              <w:t xml:space="preserve"> to the left.</w:t>
+            </w:r>
+          </w:p>
+          <w:p>
+            <w:pPr>
+              <w:ind w:left="404"/>
               <w:rPr>
                 <w:rFonts w:ascii="Arial" w:hAnsi="Arial" w:cs="Arial"/>
               </w:rPr>
             </w:pPr>
-            <w:r>
-              <w:t>Note:</w:t>
-            </w:r>
-            <w:r>
-              <w:t xml:space="preserve"> </w:t>
-            </w:r>
-            <w:r>
-              <w:t xml:space="preserve">The Floats of the plane is shaped like the letter </w:t>
-            </w:r>
-            <w:r>
-              <w:t>“</w:t>
-            </w:r>
-            <w:r>
-              <w:t>H</w:t>
-            </w:r>
-            <w:r>
-              <w:t>”</w:t>
-            </w:r>
-            <w:r>
-              <w:t xml:space="preserve"> as shown in the </w:t>
-            </w:r>
-            <w:r>
-              <w:rPr>
-                <w:b/>
-              </w:rPr>
-              <w:t>F</w:t>
-            </w:r>
-            <w:r>
-              <w:rPr>
-                <w:b/>
-              </w:rPr>
-              <w:t>igure</w:t>
-            </w:r>
-            <w:r>
-              <w:rPr>
-                <w:b/>
-              </w:rPr>
-              <w:t xml:space="preserve"> 1</w:t>
-            </w:r>
-            <w:r>
-              <w:t xml:space="preserve"> to the left.</w:t>
-            </w:r>
           </w:p>
         </w:tc>
       </w:tr>
@@ -5000,22 +5019,13 @@
                 </w:p>
                 <w:p>
                   <w:r>
-                    <w:t xml:space="preserve">      Quantity 2</w:t>
-                  </w:r>
-                  <w:r>
-                    <w:t xml:space="preserve"> of </w:t>
+                    <w:t xml:space="preserve">      Quantity 2 of </w:t>
                   </w:r>
                   <w:r>
                     <w:rPr>
                       <w:i/>
                     </w:rPr>
-                    <w:t xml:space="preserve">Part </w:t>
-                  </w:r>
-                  <w:r>
-                    <w:rPr>
-                      <w:i/>
-                    </w:rPr>
-                    <w:t>C</w:t>
+                    <w:t>Part C</w:t>
                   </w:r>
                   <w:r>
                     <w:t xml:space="preserve"> </w:t>
@@ -5109,10 +5119,7 @@
               </w:rPr>
             </w:pPr>
             <w:r>
-              <w:t xml:space="preserve">Attach </w:t>
-            </w:r>
-            <w:r>
-              <w:t xml:space="preserve">the </w:t>
+              <w:t xml:space="preserve">Attach the </w:t>
             </w:r>
             <w:r>
               <w:t xml:space="preserve">bottom of the </w:t>
@@ -5132,8 +5139,13 @@
             <w:r>
               <w:t xml:space="preserve">to the </w:t>
             </w:r>
-            <w:r>
-              <w:t xml:space="preserve">the </w:t>
+            <w:proofErr w:type="spellStart"/>
+            <w:r>
+              <w:t>the</w:t>
+            </w:r>
+            <w:proofErr w:type="spellEnd"/>
+            <w:r>
+              <w:t xml:space="preserve"> </w:t>
             </w:r>
             <w:r>
               <w:t xml:space="preserve">middle </w:t>
@@ -5174,10 +5186,7 @@
               <w:t xml:space="preserve"> </w:t>
             </w:r>
             <w:r>
-              <w:t>four pairs of pegs</w:t>
-            </w:r>
-            <w:r>
-              <w:t xml:space="preserve"> </w:t>
+              <w:t xml:space="preserve">four pairs of pegs </w:t>
             </w:r>
             <w:r>
               <w:t xml:space="preserve">of </w:t>
@@ -5226,19 +5235,41 @@
               <w:ind w:left="429"/>
             </w:pPr>
             <w:r>
-              <w:t>Note: The Fusaelage</w:t>
-            </w:r>
-            <w:r>
-              <w:t xml:space="preserve"> of the plane is shown in </w:t>
+              <w:t xml:space="preserve">Note: The </w:t>
+            </w:r>
+            <w:proofErr w:type="spellStart"/>
+            <w:r>
+              <w:t>Fusaelage</w:t>
+            </w:r>
+            <w:proofErr w:type="spellEnd"/>
+            <w:r>
+              <w:t xml:space="preserve"> of the plane is shown </w:t>
+            </w:r>
+            <w:r>
+              <w:t xml:space="preserve">assembled </w:t>
+            </w:r>
+            <w:r>
+              <w:t xml:space="preserve">in </w:t>
             </w:r>
             <w:r>
               <w:rPr>
                 <w:b/>
               </w:rPr>
-              <w:t xml:space="preserve">Figure 2 </w:t>
-            </w:r>
-            <w:r>
-              <w:t xml:space="preserve"> to the right</w:t>
+              <w:t xml:space="preserve">Figure </w:t>
+            </w:r>
+            <w:proofErr w:type="gramStart"/>
+            <w:r>
+              <w:rPr>
+                <w:b/>
+              </w:rPr>
+              <w:t xml:space="preserve">2 </w:t>
+            </w:r>
+            <w:r>
+              <w:t xml:space="preserve"> to</w:t>
+            </w:r>
+            <w:proofErr w:type="gramEnd"/>
+            <w:r>
+              <w:t xml:space="preserve"> the right</w:t>
             </w:r>
             <w:r>
               <w:t>.</w:t>
@@ -5771,19 +5802,11 @@
     <w:tbl>
       <w:tblPr>
         <w:tblW w:w="0" w:type="auto"/>
-        <w:tblBorders>
-          <w:top w:val="single" w:sz="4" w:space="0" w:color="auto"/>
-          <w:left w:val="single" w:sz="4" w:space="0" w:color="auto"/>
-          <w:bottom w:val="single" w:sz="4" w:space="0" w:color="auto"/>
-          <w:right w:val="single" w:sz="4" w:space="0" w:color="auto"/>
-          <w:insideH w:val="single" w:sz="4" w:space="0" w:color="auto"/>
-          <w:insideV w:val="single" w:sz="4" w:space="0" w:color="auto"/>
-        </w:tblBorders>
         <w:tblLook w:val="01E0" w:firstRow="1" w:lastRow="1" w:firstColumn="1" w:lastColumn="1" w:noHBand="0" w:noVBand="0"/>
       </w:tblPr>
       <w:tblGrid>
-        <w:gridCol w:w="3447"/>
-        <w:gridCol w:w="5183"/>
+        <w:gridCol w:w="3451"/>
+        <w:gridCol w:w="5189"/>
       </w:tblGrid>
       <w:tr>
         <w:tc>
@@ -5795,6 +5818,7 @@
               <w:rPr>
                 <w:noProof/>
               </w:rPr>
+              <w:lastRenderedPageBreak/>
               <mc:AlternateContent>
                 <mc:Choice Requires="wps">
                   <w:drawing>
@@ -6361,6 +6385,7 @@
                     </w:rPr>
                     <w:t xml:space="preserve">Part </w:t>
                   </w:r>
+                  <w:proofErr w:type="gramStart"/>
                   <w:r>
                     <w:rPr>
                       <w:i/>
@@ -6375,7 +6400,15 @@
                       <w:sz w:val="22"/>
                       <w:szCs w:val="22"/>
                     </w:rPr>
-                    <w:t>Plate 2x2</w:t>
+                    <w:t>Plate</w:t>
+                  </w:r>
+                  <w:proofErr w:type="gramEnd"/>
+                  <w:r>
+                    <w:rPr>
+                      <w:sz w:val="22"/>
+                      <w:szCs w:val="22"/>
+                    </w:rPr>
+                    <w:t xml:space="preserve"> 2x2</w:t>
                   </w:r>
                 </w:p>
                 <w:p>
@@ -6446,7 +6479,19 @@
               <w:t xml:space="preserve">Part E </w:t>
             </w:r>
             <w:r>
-              <w:t xml:space="preserve">to top of </w:t>
+              <w:t>to</w:t>
+            </w:r>
+            <w:r>
+              <w:t xml:space="preserve"> the</w:t>
+            </w:r>
+            <w:r>
+              <w:t xml:space="preserve"> top</w:t>
+            </w:r>
+            <w:r>
+              <w:t xml:space="preserve"> exposed pegs</w:t>
+            </w:r>
+            <w:r>
+              <w:t xml:space="preserve"> of </w:t>
             </w:r>
             <w:r>
               <w:rPr>
@@ -6466,7 +6511,6 @@
               </w:numPr>
             </w:pPr>
             <w:r>
-              <w:lastRenderedPageBreak/>
               <w:t xml:space="preserve">Attach the bottom of the sloped end of </w:t>
             </w:r>
             <w:r>
@@ -6492,6 +6536,15 @@
                 <w:i/>
               </w:rPr>
               <w:t>Part C</w:t>
+            </w:r>
+            <w:r>
+              <w:rPr>
+                <w:i/>
+              </w:rPr>
+              <w:t xml:space="preserve"> </w:t>
+            </w:r>
+            <w:r>
+              <w:t>that are not supported by any other bricks</w:t>
             </w:r>
             <w:r>
               <w:t>.</w:t>
@@ -6535,17 +6588,23 @@
               <w:t>.</w:t>
             </w:r>
           </w:p>
+          <w:p/>
           <w:p>
             <w:pPr>
-              <w:ind w:left="1740"/>
+              <w:ind w:left="406"/>
             </w:pPr>
-          </w:p>
-          <w:p>
-            <w:pPr>
-              <w:rPr>
-                <w:rFonts w:ascii="Arial" w:hAnsi="Arial" w:cs="Arial"/>
-              </w:rPr>
-            </w:pPr>
+            <w:r>
+              <w:t xml:space="preserve">Note: The Tail Rudder of the plane is shown assembled in </w:t>
+            </w:r>
+            <w:r>
+              <w:rPr>
+                <w:b/>
+              </w:rPr>
+              <w:t>Figure 3</w:t>
+            </w:r>
+            <w:r>
+              <w:t xml:space="preserve"> to the left.</w:t>
+            </w:r>
           </w:p>
           <w:p/>
         </w:tc>
@@ -6555,14 +6614,6 @@
     <w:tbl>
       <w:tblPr>
         <w:tblW w:w="0" w:type="auto"/>
-        <w:tblBorders>
-          <w:top w:val="single" w:sz="4" w:space="0" w:color="auto"/>
-          <w:left w:val="single" w:sz="4" w:space="0" w:color="auto"/>
-          <w:bottom w:val="single" w:sz="4" w:space="0" w:color="auto"/>
-          <w:right w:val="single" w:sz="4" w:space="0" w:color="auto"/>
-          <w:insideH w:val="single" w:sz="4" w:space="0" w:color="auto"/>
-          <w:insideV w:val="single" w:sz="4" w:space="0" w:color="auto"/>
-        </w:tblBorders>
         <w:tblLayout w:type="fixed"/>
         <w:tblLook w:val="01E0" w:firstRow="1" w:lastRow="1" w:firstColumn="1" w:lastColumn="1" w:noHBand="0" w:noVBand="0"/>
       </w:tblPr>
@@ -6700,7 +6751,75 @@
               </w:numPr>
             </w:pPr>
             <w:r>
-              <w:t>Attach the bottom of part G to the open pegs of Part D and one pairs of Part E</w:t>
+              <w:t xml:space="preserve">Attach the bottom of </w:t>
+            </w:r>
+            <w:r>
+              <w:rPr>
+                <w:i/>
+              </w:rPr>
+              <w:t>P</w:t>
+            </w:r>
+            <w:r>
+              <w:rPr>
+                <w:i/>
+              </w:rPr>
+              <w:t>art G</w:t>
+            </w:r>
+            <w:r>
+              <w:rPr>
+                <w:i/>
+              </w:rPr>
+              <w:t>,</w:t>
+            </w:r>
+            <w:r>
+              <w:t xml:space="preserve"> </w:t>
+            </w:r>
+            <w:r>
+              <w:t xml:space="preserve">with the slope facing away from </w:t>
+            </w:r>
+            <w:r>
+              <w:rPr>
+                <w:i/>
+              </w:rPr>
+              <w:t>Part F</w:t>
+            </w:r>
+            <w:r>
+              <w:rPr>
+                <w:i/>
+              </w:rPr>
+              <w:t>,</w:t>
+            </w:r>
+            <w:r>
+              <w:t xml:space="preserve"> </w:t>
+            </w:r>
+            <w:r>
+              <w:t xml:space="preserve">to the </w:t>
+            </w:r>
+            <w:r>
+              <w:t>exposed</w:t>
+            </w:r>
+            <w:r>
+              <w:t xml:space="preserve"> pegs of </w:t>
+            </w:r>
+            <w:r>
+              <w:rPr>
+                <w:i/>
+              </w:rPr>
+              <w:t>Part D</w:t>
+            </w:r>
+            <w:r>
+              <w:t xml:space="preserve"> and one pairs of </w:t>
+            </w:r>
+            <w:r>
+              <w:t xml:space="preserve">pegs of </w:t>
+            </w:r>
+            <w:bookmarkStart w:id="0" w:name="_GoBack"/>
+            <w:bookmarkEnd w:id="0"/>
+            <w:r>
+              <w:t>Part E</w:t>
+            </w:r>
+            <w:r>
+              <w:t>.</w:t>
             </w:r>
           </w:p>
           <w:p>
@@ -6711,20 +6830,65 @@
               </w:numPr>
             </w:pPr>
             <w:r>
-              <w:t>Attach the bottom middle four pegs of Part H to the top of Part F</w:t>
-            </w:r>
-            <w:bookmarkStart w:id="0" w:name="_GoBack"/>
-            <w:bookmarkEnd w:id="0"/>
-            <w:r>
-              <w:t xml:space="preserve"> and Part G</w:t>
-            </w:r>
-          </w:p>
+              <w:t xml:space="preserve">Attach the bottom middle four pegs of </w:t>
+            </w:r>
+            <w:r>
+              <w:rPr>
+                <w:i/>
+              </w:rPr>
+              <w:t>Part H</w:t>
+            </w:r>
+            <w:r>
+              <w:t xml:space="preserve"> to the top of </w:t>
+            </w:r>
+            <w:r>
+              <w:rPr>
+                <w:i/>
+              </w:rPr>
+              <w:t>Part F</w:t>
+            </w:r>
+            <w:r>
+              <w:t xml:space="preserve"> and </w:t>
+            </w:r>
+            <w:r>
+              <w:rPr>
+                <w:i/>
+              </w:rPr>
+              <w:t>Part G</w:t>
+            </w:r>
+            <w:r>
+              <w:rPr>
+                <w:i/>
+              </w:rPr>
+              <w:t>.</w:t>
+            </w:r>
+          </w:p>
+          <w:p/>
           <w:p>
             <w:pPr>
-              <w:ind w:left="1740"/>
+              <w:ind w:left="420"/>
             </w:pPr>
-          </w:p>
-          <w:p/>
+            <w:r>
+              <w:t xml:space="preserve">Note: The Cockpit and Wings are shown in the fully assembled </w:t>
+            </w:r>
+            <w:proofErr w:type="spellStart"/>
+            <w:r>
+              <w:t>Seplane</w:t>
+            </w:r>
+            <w:proofErr w:type="spellEnd"/>
+            <w:r>
+              <w:t xml:space="preserve"> in </w:t>
+            </w:r>
+            <w:r>
+              <w:rPr>
+                <w:b/>
+              </w:rPr>
+              <w:t>Figure 4</w:t>
+            </w:r>
+            <w:r>
+              <w:t xml:space="preserve"> to the right.</w:t>
+            </w:r>
+          </w:p>
           <w:p/>
         </w:tc>
         <w:tc>
@@ -7280,7 +7444,14 @@
     <w:p/>
     <w:p>
       <w:r>
-        <w:t xml:space="preserve">If you have any question you can contact customer service at 1(800)835-4386 or go to our website at </w:t>
+        <w:lastRenderedPageBreak/>
+        <w:t xml:space="preserve">If you have any question you can contact customer service at 1(800)835-4386 or go to </w:t>
+      </w:r>
+      <w:r>
+        <w:t>the Lego</w:t>
+      </w:r>
+      <w:r>
+        <w:t xml:space="preserve"> website at </w:t>
       </w:r>
       <w:hyperlink r:id="rId25" w:history="1">
         <w:r>
@@ -9954,7 +10125,7 @@
 </file>
 
 <file path=customXml/itemProps1.xml><?xml version="1.0" encoding="utf-8"?>
-<ds:datastoreItem xmlns:ds="http://schemas.openxmlformats.org/officeDocument/2006/customXml" ds:itemID="{B826F0A9-6367-43EE-B79D-4ACD636232B8}">
+<ds:datastoreItem xmlns:ds="http://schemas.openxmlformats.org/officeDocument/2006/customXml" ds:itemID="{D588D9D0-29BC-4697-965A-5A27655A54CE}">
   <ds:schemaRefs>
     <ds:schemaRef ds:uri="http://schemas.openxmlformats.org/officeDocument/2006/bibliography"/>
   </ds:schemaRefs>

</xml_diff>